<commit_message>
finalização do capítulo 5
</commit_message>
<xml_diff>
--- a/Entity Framework Core parte 1 - Mapeando um banco pré-existente.docx
+++ b/Entity Framework Core parte 1 - Mapeando um banco pré-existente.docx
@@ -13,27 +13,15 @@
           <w:szCs w:val="24"/>
         </w:rPr>
       </w:pPr>
-      <w:proofErr w:type="spellStart"/>
-      <w:r>
-        <w:rPr>
-          <w:rFonts w:ascii="Arial" w:hAnsi="Arial" w:cs="Arial"/>
-          <w:b/>
-          <w:bCs/>
-          <w:sz w:val="24"/>
-          <w:szCs w:val="24"/>
-        </w:rPr>
-        <w:t>Entity</w:t>
-      </w:r>
-      <w:proofErr w:type="spellEnd"/>
-      <w:r>
-        <w:rPr>
-          <w:rFonts w:ascii="Arial" w:hAnsi="Arial" w:cs="Arial"/>
-          <w:b/>
-          <w:bCs/>
-          <w:sz w:val="24"/>
-          <w:szCs w:val="24"/>
-        </w:rPr>
-        <w:t xml:space="preserve"> Framework Core parte 1: Mapeando um banco pré-existente</w:t>
+      <w:r>
+        <w:rPr>
+          <w:rFonts w:ascii="Arial" w:hAnsi="Arial" w:cs="Arial"/>
+          <w:b/>
+          <w:bCs/>
+          <w:sz w:val="24"/>
+          <w:szCs w:val="24"/>
+        </w:rPr>
+        <w:t>Entity Framework Core parte 1: Mapeando um banco pré-existente</w:t>
       </w:r>
     </w:p>
     <w:p>
@@ -96,7 +84,6 @@
         </w:rPr>
         <w:t xml:space="preserve">Ao mapear nome de casse como nome de tabela, o </w:t>
       </w:r>
-      <w:proofErr w:type="spellStart"/>
       <w:r>
         <w:rPr>
           <w:rFonts w:ascii="Arial" w:hAnsi="Arial" w:cs="Arial"/>
@@ -107,7 +94,6 @@
         </w:rPr>
         <w:t>Entity</w:t>
       </w:r>
-      <w:proofErr w:type="spellEnd"/>
       <w:r>
         <w:rPr>
           <w:rFonts w:ascii="Arial" w:hAnsi="Arial" w:cs="Arial"/>
@@ -116,7 +102,6 @@
         </w:rPr>
         <w:t xml:space="preserve"> faz uso do nome da propriedade </w:t>
       </w:r>
-      <w:proofErr w:type="spellStart"/>
       <w:r>
         <w:rPr>
           <w:rFonts w:ascii="Arial" w:hAnsi="Arial" w:cs="Arial"/>
@@ -127,7 +112,6 @@
         </w:rPr>
         <w:t>DbSet</w:t>
       </w:r>
-      <w:proofErr w:type="spellEnd"/>
       <w:r>
         <w:rPr>
           <w:rFonts w:ascii="Arial" w:hAnsi="Arial" w:cs="Arial"/>
@@ -277,7 +261,6 @@
         </w:rPr>
         <w:t xml:space="preserve">Como saber se o </w:t>
       </w:r>
-      <w:proofErr w:type="spellStart"/>
       <w:r>
         <w:rPr>
           <w:rFonts w:ascii="Arial" w:hAnsi="Arial" w:cs="Arial"/>
@@ -288,7 +271,6 @@
         </w:rPr>
         <w:t>Migrations</w:t>
       </w:r>
-      <w:proofErr w:type="spellEnd"/>
       <w:r>
         <w:rPr>
           <w:rFonts w:ascii="Arial" w:hAnsi="Arial" w:cs="Arial"/>
@@ -319,7 +301,6 @@
         </w:rPr>
         <w:t xml:space="preserve">No console do </w:t>
       </w:r>
-      <w:proofErr w:type="spellStart"/>
       <w:r>
         <w:rPr>
           <w:rFonts w:ascii="Arial" w:hAnsi="Arial" w:cs="Arial"/>
@@ -330,7 +311,6 @@
         </w:rPr>
         <w:t>Nuget</w:t>
       </w:r>
-      <w:proofErr w:type="spellEnd"/>
       <w:r>
         <w:rPr>
           <w:rFonts w:ascii="Arial" w:hAnsi="Arial" w:cs="Arial"/>
@@ -339,7 +319,6 @@
         </w:rPr>
         <w:t xml:space="preserve">, digite o comando </w:t>
       </w:r>
-      <w:proofErr w:type="spellStart"/>
       <w:r>
         <w:rPr>
           <w:rFonts w:ascii="Arial" w:hAnsi="Arial" w:cs="Arial"/>
@@ -349,33 +328,8 @@
           <w:szCs w:val="24"/>
           <w:u w:val="single"/>
         </w:rPr>
-        <w:t>get</w:t>
-      </w:r>
-      <w:proofErr w:type="spellEnd"/>
-      <w:r>
-        <w:rPr>
-          <w:rFonts w:ascii="Arial" w:hAnsi="Arial" w:cs="Arial"/>
-          <w:b/>
-          <w:bCs/>
-          <w:sz w:val="24"/>
-          <w:szCs w:val="24"/>
-          <w:u w:val="single"/>
-        </w:rPr>
-        <w:t xml:space="preserve">-help </w:t>
-      </w:r>
-      <w:proofErr w:type="spellStart"/>
-      <w:r>
-        <w:rPr>
-          <w:rFonts w:ascii="Arial" w:hAnsi="Arial" w:cs="Arial"/>
-          <w:b/>
-          <w:bCs/>
-          <w:sz w:val="24"/>
-          <w:szCs w:val="24"/>
-          <w:u w:val="single"/>
-        </w:rPr>
-        <w:t>EntityFramework</w:t>
-      </w:r>
-      <w:proofErr w:type="spellEnd"/>
+        <w:t>get-help EntityFramework</w:t>
+      </w:r>
       <w:r>
         <w:rPr>
           <w:rFonts w:ascii="Arial" w:hAnsi="Arial" w:cs="Arial"/>
@@ -406,7 +360,6 @@
         </w:rPr>
         <w:t xml:space="preserve">As regras implícitas para determinar o tipo e tamanho das colunas estão no código do </w:t>
       </w:r>
-      <w:proofErr w:type="spellStart"/>
       <w:r>
         <w:rPr>
           <w:rFonts w:ascii="Arial" w:hAnsi="Arial" w:cs="Arial"/>
@@ -417,7 +370,6 @@
         </w:rPr>
         <w:t>provider</w:t>
       </w:r>
-      <w:proofErr w:type="spellEnd"/>
       <w:r>
         <w:rPr>
           <w:rFonts w:ascii="Arial" w:hAnsi="Arial" w:cs="Arial"/>
@@ -448,7 +400,6 @@
         </w:rPr>
         <w:t xml:space="preserve">O tipo e tamanho de uma coluna vinculada a uma propriedade </w:t>
       </w:r>
-      <w:proofErr w:type="spellStart"/>
       <w:r>
         <w:rPr>
           <w:rFonts w:ascii="Arial" w:hAnsi="Arial" w:cs="Arial"/>
@@ -459,7 +410,6 @@
         </w:rPr>
         <w:t>string</w:t>
       </w:r>
-      <w:proofErr w:type="spellEnd"/>
       <w:r>
         <w:rPr>
           <w:rFonts w:ascii="Arial" w:hAnsi="Arial" w:cs="Arial"/>
@@ -468,7 +418,6 @@
         </w:rPr>
         <w:t xml:space="preserve"> é determinado pelo </w:t>
       </w:r>
-      <w:proofErr w:type="spellStart"/>
       <w:r>
         <w:rPr>
           <w:rFonts w:ascii="Arial" w:hAnsi="Arial" w:cs="Arial"/>
@@ -479,7 +428,6 @@
         </w:rPr>
         <w:t>provider</w:t>
       </w:r>
-      <w:proofErr w:type="spellEnd"/>
       <w:r>
         <w:rPr>
           <w:rFonts w:ascii="Arial" w:hAnsi="Arial" w:cs="Arial"/>
@@ -546,7 +494,6 @@
         </w:rPr>
         <w:t xml:space="preserve">A </w:t>
       </w:r>
-      <w:proofErr w:type="spellStart"/>
       <w:r>
         <w:rPr>
           <w:rFonts w:ascii="Arial" w:hAnsi="Arial" w:cs="Arial"/>
@@ -557,7 +504,6 @@
         </w:rPr>
         <w:t>nuliade</w:t>
       </w:r>
-      <w:proofErr w:type="spellEnd"/>
       <w:r>
         <w:rPr>
           <w:rFonts w:ascii="Arial" w:hAnsi="Arial" w:cs="Arial"/>
@@ -602,42 +548,8 @@
           <w:sz w:val="24"/>
           <w:szCs w:val="24"/>
         </w:rPr>
-        <w:t xml:space="preserve">Common </w:t>
-      </w:r>
-      <w:proofErr w:type="spellStart"/>
-      <w:r>
-        <w:rPr>
-          <w:rFonts w:ascii="Arial" w:hAnsi="Arial" w:cs="Arial"/>
-          <w:i/>
-          <w:iCs/>
-          <w:sz w:val="24"/>
-          <w:szCs w:val="24"/>
-        </w:rPr>
-        <w:t>Language</w:t>
-      </w:r>
-      <w:proofErr w:type="spellEnd"/>
-      <w:r>
-        <w:rPr>
-          <w:rFonts w:ascii="Arial" w:hAnsi="Arial" w:cs="Arial"/>
-          <w:i/>
-          <w:iCs/>
-          <w:sz w:val="24"/>
-          <w:szCs w:val="24"/>
-        </w:rPr>
-        <w:t xml:space="preserve"> </w:t>
-      </w:r>
-      <w:proofErr w:type="spellStart"/>
-      <w:r>
-        <w:rPr>
-          <w:rFonts w:ascii="Arial" w:hAnsi="Arial" w:cs="Arial"/>
-          <w:i/>
-          <w:iCs/>
-          <w:sz w:val="24"/>
-          <w:szCs w:val="24"/>
-        </w:rPr>
-        <w:t>Runtime</w:t>
-      </w:r>
-      <w:proofErr w:type="spellEnd"/>
+        <w:t>Common Language Runtime</w:t>
+      </w:r>
       <w:r>
         <w:rPr>
           <w:rFonts w:ascii="Arial" w:hAnsi="Arial" w:cs="Arial"/>
@@ -646,7 +558,6 @@
         </w:rPr>
         <w:t xml:space="preserve">) da propriedade. Caso seja permitido o valor </w:t>
       </w:r>
-      <w:proofErr w:type="spellStart"/>
       <w:r>
         <w:rPr>
           <w:rFonts w:ascii="Arial" w:hAnsi="Arial" w:cs="Arial"/>
@@ -657,7 +568,6 @@
         </w:rPr>
         <w:t>null</w:t>
       </w:r>
-      <w:proofErr w:type="spellEnd"/>
       <w:r>
         <w:rPr>
           <w:rFonts w:ascii="Arial" w:hAnsi="Arial" w:cs="Arial"/>
@@ -684,7 +594,6 @@
         </w:rPr>
         <w:t xml:space="preserve">, a coluna terá o valor </w:t>
       </w:r>
-      <w:proofErr w:type="spellStart"/>
       <w:r>
         <w:rPr>
           <w:rFonts w:ascii="Arial" w:hAnsi="Arial" w:cs="Arial"/>
@@ -695,7 +604,6 @@
         </w:rPr>
         <w:t>null</w:t>
       </w:r>
-      <w:proofErr w:type="spellEnd"/>
       <w:r>
         <w:rPr>
           <w:rFonts w:ascii="Arial" w:hAnsi="Arial" w:cs="Arial"/>
@@ -715,14 +623,17 @@
           <w:szCs w:val="24"/>
         </w:rPr>
       </w:pPr>
-      <w:r>
-        <w:rPr>
-          <w:rFonts w:ascii="Arial" w:hAnsi="Arial" w:cs="Arial"/>
-          <w:sz w:val="24"/>
-          <w:szCs w:val="24"/>
-        </w:rPr>
-        <w:br/>
-      </w:r>
+    </w:p>
+    <w:p>
+      <w:pPr>
+        <w:pStyle w:val="PargrafodaLista"/>
+        <w:ind w:left="1440"/>
+        <w:rPr>
+          <w:rFonts w:ascii="Arial" w:hAnsi="Arial" w:cs="Arial"/>
+          <w:sz w:val="24"/>
+          <w:szCs w:val="24"/>
+        </w:rPr>
+      </w:pPr>
       <w:r>
         <w:rPr>
           <w:rFonts w:ascii="Arial" w:hAnsi="Arial" w:cs="Arial"/>
@@ -1019,20 +930,8 @@
           <w:sz w:val="24"/>
           <w:szCs w:val="24"/>
         </w:rPr>
-        <w:t xml:space="preserve">Shadow </w:t>
-      </w:r>
-      <w:proofErr w:type="spellStart"/>
-      <w:r>
-        <w:rPr>
-          <w:rFonts w:ascii="Arial" w:hAnsi="Arial" w:cs="Arial"/>
-          <w:b/>
-          <w:bCs/>
-          <w:sz w:val="24"/>
-          <w:szCs w:val="24"/>
-        </w:rPr>
-        <w:t>Properties</w:t>
-      </w:r>
-      <w:proofErr w:type="spellEnd"/>
+        <w:t>Shadow Properties</w:t>
+      </w:r>
       <w:r>
         <w:rPr>
           <w:rFonts w:ascii="Arial" w:hAnsi="Arial" w:cs="Arial"/>
@@ -1096,40 +995,16 @@
         </w:rPr>
         <w:t xml:space="preserve">ecuperar o valor de uma </w:t>
       </w:r>
-      <w:proofErr w:type="spellStart"/>
-      <w:r>
-        <w:rPr>
-          <w:rFonts w:ascii="Arial" w:hAnsi="Arial" w:cs="Arial"/>
-          <w:b/>
-          <w:bCs/>
-          <w:sz w:val="24"/>
-          <w:szCs w:val="24"/>
-        </w:rPr>
-        <w:t>shadow</w:t>
-      </w:r>
-      <w:proofErr w:type="spellEnd"/>
-      <w:r>
-        <w:rPr>
-          <w:rFonts w:ascii="Arial" w:hAnsi="Arial" w:cs="Arial"/>
-          <w:b/>
-          <w:bCs/>
-          <w:sz w:val="24"/>
-          <w:szCs w:val="24"/>
-        </w:rPr>
-        <w:t xml:space="preserve"> </w:t>
-      </w:r>
-      <w:proofErr w:type="spellStart"/>
-      <w:r>
-        <w:rPr>
-          <w:rFonts w:ascii="Arial" w:hAnsi="Arial" w:cs="Arial"/>
-          <w:b/>
-          <w:bCs/>
-          <w:sz w:val="24"/>
-          <w:szCs w:val="24"/>
-        </w:rPr>
-        <w:t>property</w:t>
-      </w:r>
-      <w:proofErr w:type="spellEnd"/>
+      <w:r>
+        <w:rPr>
+          <w:rFonts w:ascii="Arial" w:hAnsi="Arial" w:cs="Arial"/>
+          <w:b/>
+          <w:bCs/>
+          <w:sz w:val="24"/>
+          <w:szCs w:val="24"/>
+        </w:rPr>
+        <w:t>shadow property</w:t>
+      </w:r>
       <w:r>
         <w:rPr>
           <w:rFonts w:ascii="Arial" w:hAnsi="Arial" w:cs="Arial"/>
@@ -1138,7 +1013,6 @@
         </w:rPr>
         <w:t xml:space="preserve"> chamada </w:t>
       </w:r>
-      <w:proofErr w:type="spellStart"/>
       <w:r>
         <w:rPr>
           <w:rFonts w:ascii="Arial" w:hAnsi="Arial" w:cs="Arial"/>
@@ -1149,7 +1023,6 @@
         </w:rPr>
         <w:t>nota_inicial</w:t>
       </w:r>
-      <w:proofErr w:type="spellEnd"/>
       <w:r>
         <w:rPr>
           <w:rFonts w:ascii="Arial" w:hAnsi="Arial" w:cs="Arial"/>
@@ -1189,6 +1062,7 @@
       <w:r>
         <w:rPr>
           <w:rFonts w:ascii="Arial" w:hAnsi="Arial" w:cs="Arial"/>
+          <w:noProof/>
           <w:sz w:val="24"/>
           <w:szCs w:val="24"/>
         </w:rPr>
@@ -1221,6 +1095,70 @@
                     <a:prstGeom prst="rect">
                       <a:avLst/>
                     </a:prstGeom>
+                  </pic:spPr>
+                </pic:pic>
+              </a:graphicData>
+            </a:graphic>
+          </wp:inline>
+        </w:drawing>
+      </w:r>
+    </w:p>
+    <w:p>
+      <w:pPr>
+        <w:jc w:val="center"/>
+        <w:rPr>
+          <w:rFonts w:ascii="Arial" w:hAnsi="Arial" w:cs="Arial"/>
+          <w:sz w:val="24"/>
+          <w:szCs w:val="24"/>
+        </w:rPr>
+      </w:pPr>
+      <w:r>
+        <w:rPr>
+          <w:noProof/>
+        </w:rPr>
+        <w:lastRenderedPageBreak/>
+        <w:drawing>
+          <wp:inline distT="0" distB="0" distL="0" distR="0" wp14:anchorId="1540CB0B" wp14:editId="65174BDB">
+            <wp:extent cx="6645910" cy="3923030"/>
+            <wp:effectExtent l="0" t="0" r="2540" b="1270"/>
+            <wp:docPr id="4" name="Imagem 4" descr="convenção de chave primária"/>
+            <wp:cNvGraphicFramePr>
+              <a:graphicFrameLocks xmlns:a="http://schemas.openxmlformats.org/drawingml/2006/main" noChangeAspect="1"/>
+            </wp:cNvGraphicFramePr>
+            <a:graphic xmlns:a="http://schemas.openxmlformats.org/drawingml/2006/main">
+              <a:graphicData uri="http://schemas.openxmlformats.org/drawingml/2006/picture">
+                <pic:pic xmlns:pic="http://schemas.openxmlformats.org/drawingml/2006/picture">
+                  <pic:nvPicPr>
+                    <pic:cNvPr id="0" name="Picture 1" descr="convenção de chave primária"/>
+                    <pic:cNvPicPr>
+                      <a:picLocks noChangeAspect="1" noChangeArrowheads="1"/>
+                    </pic:cNvPicPr>
+                  </pic:nvPicPr>
+                  <pic:blipFill>
+                    <a:blip r:embed="rId10">
+                      <a:extLst>
+                        <a:ext uri="{28A0092B-C50C-407E-A947-70E740481C1C}">
+                          <a14:useLocalDpi xmlns:a14="http://schemas.microsoft.com/office/drawing/2010/main" val="0"/>
+                        </a:ext>
+                      </a:extLst>
+                    </a:blip>
+                    <a:srcRect/>
+                    <a:stretch>
+                      <a:fillRect/>
+                    </a:stretch>
+                  </pic:blipFill>
+                  <pic:spPr bwMode="auto">
+                    <a:xfrm>
+                      <a:off x="0" y="0"/>
+                      <a:ext cx="6645910" cy="3923030"/>
+                    </a:xfrm>
+                    <a:prstGeom prst="rect">
+                      <a:avLst/>
+                    </a:prstGeom>
+                    <a:noFill/>
+                    <a:ln>
+                      <a:noFill/>
+                    </a:ln>
                   </pic:spPr>
                 </pic:pic>
               </a:graphicData>

</xml_diff>